<commit_message>
Finished document class and started bintree
</commit_message>
<xml_diff>
--- a/Final Specification.docx
+++ b/Final Specification.docx
@@ -1549,9 +1549,472 @@
     <w:p>
       <w:pPr>
         <w:rPr>
-          <w:rFonts w:ascii="Calisto MT" w:hAnsi="Calisto MT"/>
-        </w:rPr>
-      </w:pPr>
+          <w:rFonts w:ascii="Consolas" w:hAnsi="Consolas"/>
+          <w:sz w:val="18"/>
+        </w:rPr>
+      </w:pPr>
+      <w:r>
+        <w:rPr>
+          <w:rFonts w:ascii="Consolas" w:hAnsi="Consolas"/>
+          <w:sz w:val="18"/>
+        </w:rPr>
+        <w:t>class BinaryTree:</w:t>
+      </w:r>
+    </w:p>
+    <w:p>
+      <w:pPr>
+        <w:ind w:firstLine="720"/>
+        <w:rPr>
+          <w:rFonts w:ascii="Consolas" w:hAnsi="Consolas"/>
+          <w:sz w:val="18"/>
+        </w:rPr>
+      </w:pPr>
+      <w:r>
+        <w:rPr>
+          <w:rFonts w:ascii="Consolas" w:hAnsi="Consolas"/>
+          <w:sz w:val="18"/>
+        </w:rPr>
+        <w:t># initializer</w:t>
+      </w:r>
+    </w:p>
+    <w:p>
+      <w:pPr>
+        <w:ind w:firstLine="720"/>
+        <w:rPr>
+          <w:rFonts w:ascii="Consolas" w:hAnsi="Consolas"/>
+          <w:sz w:val="18"/>
+        </w:rPr>
+      </w:pPr>
+      <w:r>
+        <w:rPr>
+          <w:rFonts w:ascii="Consolas" w:hAnsi="Consolas"/>
+          <w:sz w:val="18"/>
+        </w:rPr>
+        <w:t>def __init__(self, val=None):</w:t>
+      </w:r>
+    </w:p>
+    <w:p>
+      <w:pPr>
+        <w:ind w:left="720" w:firstLine="720"/>
+        <w:rPr>
+          <w:rFonts w:ascii="Consolas" w:hAnsi="Consolas"/>
+          <w:sz w:val="18"/>
+        </w:rPr>
+      </w:pPr>
+      <w:r>
+        <w:rPr>
+          <w:rFonts w:ascii="Consolas" w:hAnsi="Consolas"/>
+          <w:sz w:val="18"/>
+        </w:rPr>
+        <w:lastRenderedPageBreak/>
+        <w:t># create initial tree with empty left and right nodes</w:t>
+      </w:r>
+    </w:p>
+    <w:p>
+      <w:pPr>
+        <w:ind w:left="1440"/>
+        <w:rPr>
+          <w:rFonts w:ascii="Consolas" w:hAnsi="Consolas"/>
+          <w:sz w:val="18"/>
+        </w:rPr>
+      </w:pPr>
+      <w:r>
+        <w:rPr>
+          <w:rFonts w:ascii="Consolas" w:hAnsi="Consolas"/>
+          <w:sz w:val="18"/>
+        </w:rPr>
+        <w:t># root node is None by default</w:t>
+      </w:r>
+    </w:p>
+    <w:p>
+      <w:pPr>
+        <w:ind w:left="1440"/>
+        <w:rPr>
+          <w:rFonts w:ascii="Consolas" w:hAnsi="Consolas"/>
+          <w:sz w:val="18"/>
+        </w:rPr>
+      </w:pPr>
+      <w:r>
+        <w:rPr>
+          <w:rFonts w:ascii="Consolas" w:hAnsi="Consolas"/>
+          <w:sz w:val="18"/>
+        </w:rPr>
+        <w:t># val is any type</w:t>
+      </w:r>
+    </w:p>
+    <w:p>
+      <w:pPr>
+        <w:rPr>
+          <w:rFonts w:ascii="Consolas" w:hAnsi="Consolas"/>
+          <w:sz w:val="18"/>
+        </w:rPr>
+      </w:pPr>
+    </w:p>
+    <w:p>
+      <w:pPr>
+        <w:ind w:left="720"/>
+        <w:rPr>
+          <w:rFonts w:ascii="Consolas" w:hAnsi="Consolas"/>
+          <w:sz w:val="18"/>
+        </w:rPr>
+      </w:pPr>
+      <w:r>
+        <w:rPr>
+          <w:rFonts w:ascii="Consolas" w:hAnsi="Consolas"/>
+          <w:sz w:val="18"/>
+        </w:rPr>
+        <w:t># accessor methods</w:t>
+      </w:r>
+    </w:p>
+    <w:p>
+      <w:pPr>
+        <w:ind w:firstLine="720"/>
+        <w:rPr>
+          <w:rFonts w:ascii="Consolas" w:hAnsi="Consolas"/>
+          <w:sz w:val="18"/>
+        </w:rPr>
+      </w:pPr>
+      <w:r>
+        <w:rPr>
+          <w:rFonts w:ascii="Consolas" w:hAnsi="Consolas"/>
+          <w:sz w:val="18"/>
+        </w:rPr>
+        <w:t>def get_left(self):</w:t>
+      </w:r>
+    </w:p>
+    <w:p>
+      <w:pPr>
+        <w:ind w:left="720" w:firstLine="720"/>
+        <w:rPr>
+          <w:rFonts w:ascii="Consolas" w:hAnsi="Consolas"/>
+          <w:sz w:val="18"/>
+        </w:rPr>
+      </w:pPr>
+      <w:r>
+        <w:rPr>
+          <w:rFonts w:ascii="Consolas" w:hAnsi="Consolas"/>
+          <w:sz w:val="18"/>
+        </w:rPr>
+        <w:t># return left tree</w:t>
+      </w:r>
+    </w:p>
+    <w:p>
+      <w:pPr>
+        <w:rPr>
+          <w:rFonts w:ascii="Consolas" w:hAnsi="Consolas"/>
+          <w:sz w:val="18"/>
+        </w:rPr>
+      </w:pPr>
+    </w:p>
+    <w:p>
+      <w:pPr>
+        <w:ind w:left="720"/>
+        <w:rPr>
+          <w:rFonts w:ascii="Consolas" w:hAnsi="Consolas"/>
+          <w:sz w:val="18"/>
+        </w:rPr>
+      </w:pPr>
+      <w:r>
+        <w:rPr>
+          <w:rFonts w:ascii="Consolas" w:hAnsi="Consolas"/>
+          <w:sz w:val="18"/>
+        </w:rPr>
+        <w:t>def get_right(self):</w:t>
+      </w:r>
+    </w:p>
+    <w:p>
+      <w:pPr>
+        <w:ind w:left="720" w:firstLine="720"/>
+        <w:rPr>
+          <w:rFonts w:ascii="Consolas" w:hAnsi="Consolas"/>
+          <w:sz w:val="18"/>
+        </w:rPr>
+      </w:pPr>
+      <w:r>
+        <w:rPr>
+          <w:rFonts w:ascii="Consolas" w:hAnsi="Consolas"/>
+          <w:sz w:val="18"/>
+        </w:rPr>
+        <w:t># return right tree</w:t>
+      </w:r>
+    </w:p>
+    <w:p>
+      <w:pPr>
+        <w:rPr>
+          <w:rFonts w:ascii="Consolas" w:hAnsi="Consolas"/>
+          <w:sz w:val="18"/>
+        </w:rPr>
+      </w:pPr>
+    </w:p>
+    <w:p>
+      <w:pPr>
+        <w:ind w:left="720"/>
+        <w:rPr>
+          <w:rFonts w:ascii="Consolas" w:hAnsi="Consolas"/>
+          <w:sz w:val="18"/>
+        </w:rPr>
+      </w:pPr>
+      <w:r>
+        <w:rPr>
+          <w:rFonts w:ascii="Consolas" w:hAnsi="Consolas"/>
+          <w:sz w:val="18"/>
+        </w:rPr>
+        <w:t>d</w:t>
+      </w:r>
+      <w:r>
+        <w:rPr>
+          <w:rFonts w:ascii="Consolas" w:hAnsi="Consolas"/>
+          <w:sz w:val="18"/>
+        </w:rPr>
+        <w:t>ef set_node_val(self, val=None):</w:t>
+      </w:r>
+    </w:p>
+    <w:p>
+      <w:pPr>
+        <w:ind w:left="720" w:firstLine="720"/>
+        <w:rPr>
+          <w:rFonts w:ascii="Consolas" w:hAnsi="Consolas"/>
+          <w:sz w:val="18"/>
+        </w:rPr>
+      </w:pPr>
+      <w:r>
+        <w:rPr>
+          <w:rFonts w:ascii="Consolas" w:hAnsi="Consolas"/>
+          <w:sz w:val="18"/>
+        </w:rPr>
+        <w:t># set root node value</w:t>
+      </w:r>
+    </w:p>
+    <w:p>
+      <w:pPr>
+        <w:ind w:left="720" w:firstLine="720"/>
+        <w:rPr>
+          <w:rFonts w:ascii="Consolas" w:hAnsi="Consolas"/>
+          <w:sz w:val="18"/>
+        </w:rPr>
+      </w:pPr>
+      <w:r>
+        <w:rPr>
+          <w:rFonts w:ascii="Consolas" w:hAnsi="Consolas"/>
+          <w:sz w:val="18"/>
+        </w:rPr>
+        <w:t># root node is None by default</w:t>
+      </w:r>
+    </w:p>
+    <w:p>
+      <w:pPr>
+        <w:ind w:left="1440"/>
+        <w:rPr>
+          <w:rFonts w:ascii="Consolas" w:hAnsi="Consolas"/>
+          <w:sz w:val="18"/>
+        </w:rPr>
+      </w:pPr>
+      <w:r>
+        <w:rPr>
+          <w:rFonts w:ascii="Consolas" w:hAnsi="Consolas"/>
+          <w:sz w:val="18"/>
+        </w:rPr>
+        <w:t># val has any type</w:t>
+      </w:r>
+    </w:p>
+    <w:p>
+      <w:pPr>
+        <w:rPr>
+          <w:rFonts w:ascii="Consolas" w:hAnsi="Consolas"/>
+          <w:sz w:val="18"/>
+        </w:rPr>
+      </w:pPr>
+    </w:p>
+    <w:p>
+      <w:pPr>
+        <w:ind w:left="720"/>
+        <w:rPr>
+          <w:rFonts w:ascii="Consolas" w:hAnsi="Consolas"/>
+          <w:sz w:val="18"/>
+        </w:rPr>
+      </w:pPr>
+      <w:r>
+        <w:rPr>
+          <w:rFonts w:ascii="Consolas" w:hAnsi="Consolas"/>
+          <w:sz w:val="18"/>
+        </w:rPr>
+        <w:t>def get_node_val(self):</w:t>
+      </w:r>
+    </w:p>
+    <w:p>
+      <w:pPr>
+        <w:ind w:left="720" w:firstLine="720"/>
+        <w:rPr>
+          <w:rFonts w:ascii="Consolas" w:hAnsi="Consolas"/>
+          <w:sz w:val="18"/>
+        </w:rPr>
+      </w:pPr>
+      <w:r>
+        <w:rPr>
+          <w:rFonts w:ascii="Consolas" w:hAnsi="Consolas"/>
+          <w:sz w:val="18"/>
+        </w:rPr>
+        <w:t># return node value</w:t>
+      </w:r>
+    </w:p>
+    <w:p>
+      <w:pPr>
+        <w:rPr>
+          <w:rFonts w:ascii="Consolas" w:hAnsi="Consolas"/>
+          <w:sz w:val="18"/>
+        </w:rPr>
+      </w:pPr>
+    </w:p>
+    <w:p>
+      <w:pPr>
+        <w:ind w:left="720"/>
+        <w:rPr>
+          <w:rFonts w:ascii="Consolas" w:hAnsi="Consolas"/>
+          <w:sz w:val="18"/>
+        </w:rPr>
+      </w:pPr>
+      <w:r>
+        <w:rPr>
+          <w:rFonts w:ascii="Consolas" w:hAnsi="Consolas"/>
+          <w:sz w:val="18"/>
+        </w:rPr>
+        <w:t>def insert_left(self, val=None):</w:t>
+      </w:r>
+    </w:p>
+    <w:p>
+      <w:pPr>
+        <w:ind w:left="720" w:firstLine="720"/>
+        <w:rPr>
+          <w:rFonts w:ascii="Consolas" w:hAnsi="Consolas"/>
+          <w:sz w:val="18"/>
+        </w:rPr>
+      </w:pPr>
+      <w:r>
+        <w:rPr>
+          <w:rFonts w:ascii="Consolas" w:hAnsi="Consolas"/>
+          <w:sz w:val="18"/>
+        </w:rPr>
+        <w:t># insert value into left subtree</w:t>
+      </w:r>
+    </w:p>
+    <w:p>
+      <w:pPr>
+        <w:rPr>
+          <w:rFonts w:ascii="Consolas" w:hAnsi="Consolas"/>
+          <w:sz w:val="18"/>
+        </w:rPr>
+      </w:pPr>
+    </w:p>
+    <w:p>
+      <w:pPr>
+        <w:ind w:left="720"/>
+        <w:rPr>
+          <w:rFonts w:ascii="Consolas" w:hAnsi="Consolas"/>
+          <w:sz w:val="18"/>
+        </w:rPr>
+      </w:pPr>
+      <w:r>
+        <w:rPr>
+          <w:rFonts w:ascii="Consolas" w:hAnsi="Consolas"/>
+          <w:sz w:val="18"/>
+        </w:rPr>
+        <w:t>def insert_right(self, val=None):</w:t>
+      </w:r>
+    </w:p>
+    <w:p>
+      <w:pPr>
+        <w:ind w:left="720" w:firstLine="720"/>
+        <w:rPr>
+          <w:rFonts w:ascii="Consolas" w:hAnsi="Consolas"/>
+          <w:sz w:val="18"/>
+        </w:rPr>
+      </w:pPr>
+      <w:r>
+        <w:rPr>
+          <w:rFonts w:ascii="Consolas" w:hAnsi="Consolas"/>
+          <w:sz w:val="18"/>
+        </w:rPr>
+        <w:t># insert value into right subtree</w:t>
+      </w:r>
+    </w:p>
+    <w:p>
+      <w:pPr>
+        <w:rPr>
+          <w:rFonts w:ascii="Consolas" w:hAnsi="Consolas"/>
+          <w:sz w:val="18"/>
+        </w:rPr>
+      </w:pPr>
+    </w:p>
+    <w:p>
+      <w:pPr>
+        <w:ind w:firstLine="720"/>
+        <w:rPr>
+          <w:rFonts w:ascii="Consolas" w:hAnsi="Consolas"/>
+          <w:sz w:val="18"/>
+        </w:rPr>
+      </w:pPr>
+      <w:r>
+        <w:rPr>
+          <w:rFonts w:ascii="Consolas" w:hAnsi="Consolas"/>
+          <w:sz w:val="18"/>
+        </w:rPr>
+        <w:t>def is_leaf(self):</w:t>
+      </w:r>
+    </w:p>
+    <w:p>
+      <w:pPr>
+        <w:ind w:left="720" w:firstLine="720"/>
+        <w:rPr>
+          <w:rFonts w:ascii="Consolas" w:hAnsi="Consolas"/>
+          <w:sz w:val="18"/>
+        </w:rPr>
+      </w:pPr>
+      <w:r>
+        <w:rPr>
+          <w:rFonts w:ascii="Consolas" w:hAnsi="Consolas"/>
+          <w:sz w:val="18"/>
+        </w:rPr>
+        <w:t># returns true if subtrees are empty, false otherwise</w:t>
+      </w:r>
+    </w:p>
+    <w:p>
+      <w:pPr>
+        <w:rPr>
+          <w:rFonts w:ascii="Consolas" w:hAnsi="Consolas"/>
+          <w:sz w:val="18"/>
+        </w:rPr>
+      </w:pPr>
+    </w:p>
+    <w:p>
+      <w:pPr>
+        <w:ind w:firstLine="720"/>
+        <w:rPr>
+          <w:rFonts w:ascii="Consolas" w:hAnsi="Consolas"/>
+          <w:sz w:val="18"/>
+        </w:rPr>
+      </w:pPr>
+      <w:r>
+        <w:rPr>
+          <w:rFonts w:ascii="Consolas" w:hAnsi="Consolas"/>
+          <w:sz w:val="18"/>
+        </w:rPr>
+        <w:t>def print_tree(self):</w:t>
+      </w:r>
+    </w:p>
+    <w:p>
+      <w:pPr>
+        <w:ind w:left="720" w:firstLine="720"/>
+        <w:rPr>
+          <w:rFonts w:ascii="Calisto MT" w:hAnsi="Calisto MT"/>
+        </w:rPr>
+      </w:pPr>
+      <w:r>
+        <w:rPr>
+          <w:rFonts w:ascii="Consolas" w:hAnsi="Consolas"/>
+          <w:sz w:val="18"/>
+        </w:rPr>
+        <w:t># prints tree from left to right</w:t>
+      </w:r>
       <w:r>
         <w:rPr>
           <w:rFonts w:ascii="Calisto MT" w:hAnsi="Calisto MT"/>
@@ -1628,8 +2091,10 @@
         <w:rPr>
           <w:rFonts w:ascii="Calisto MT" w:hAnsi="Calisto MT"/>
         </w:rPr>
-        <w:t>Write Seed class (4/20, Monday)</w:t>
-      </w:r>
+        <w:t>Write BinTree class (4/20, Monday)</w:t>
+      </w:r>
+      <w:bookmarkStart w:id="0" w:name="_GoBack"/>
+      <w:bookmarkEnd w:id="0"/>
     </w:p>
     <w:p>
       <w:pPr>
@@ -1647,7 +2112,7 @@
         <w:rPr>
           <w:rFonts w:ascii="Calisto MT" w:hAnsi="Calisto MT"/>
         </w:rPr>
-        <w:t>Write Heuristic class (4/21, Tuesday)</w:t>
+        <w:t>Write Seed class (4/20, Monday)</w:t>
       </w:r>
     </w:p>
     <w:p>
@@ -1666,7 +2131,7 @@
         <w:rPr>
           <w:rFonts w:ascii="Calisto MT" w:hAnsi="Calisto MT"/>
         </w:rPr>
-        <w:t>Write Analyzer class (4/22, Wednesday)</w:t>
+        <w:t>Write Heuristic class (4/21, Tuesday)</w:t>
       </w:r>
     </w:p>
     <w:p>
@@ -1685,7 +2150,7 @@
         <w:rPr>
           <w:rFonts w:ascii="Calisto MT" w:hAnsi="Calisto MT"/>
         </w:rPr>
-        <w:t>Test on documents and graph performance (4/23, Thursday)</w:t>
+        <w:t>Write Analyzer class (4/22, Wednesday)</w:t>
       </w:r>
     </w:p>
     <w:p>
@@ -1704,7 +2169,7 @@
         <w:rPr>
           <w:rFonts w:ascii="Calisto MT" w:hAnsi="Calisto MT"/>
         </w:rPr>
-        <w:t>Adapt code to learn dynamically (4/24, Friday)</w:t>
+        <w:t>Test on documents and graph performance (4/23, Thursday)</w:t>
       </w:r>
     </w:p>
     <w:p>
@@ -1723,7 +2188,7 @@
         <w:rPr>
           <w:rFonts w:ascii="Calisto MT" w:hAnsi="Calisto MT"/>
         </w:rPr>
-        <w:t>Write Twitter API integration code (4/26, Sunday)</w:t>
+        <w:t>Adapt code to learn dynamically (4/24, Friday)</w:t>
       </w:r>
     </w:p>
     <w:p>
@@ -1742,7 +2207,7 @@
         <w:rPr>
           <w:rFonts w:ascii="Calisto MT" w:hAnsi="Calisto MT"/>
         </w:rPr>
-        <w:t>Test on tweets (4/27, Tuesday)</w:t>
+        <w:t>Write Twitter API integration code (4/26, Sunday)</w:t>
       </w:r>
     </w:p>
     <w:p>
@@ -1761,7 +2226,7 @@
         <w:rPr>
           <w:rFonts w:ascii="Calisto MT" w:hAnsi="Calisto MT"/>
         </w:rPr>
-        <w:t>Write n-grams code (4/29, Thursday)</w:t>
+        <w:t>Test on tweets (4/27, Tuesday)</w:t>
       </w:r>
     </w:p>
     <w:p>
@@ -1780,7 +2245,7 @@
         <w:rPr>
           <w:rFonts w:ascii="Calisto MT" w:hAnsi="Calisto MT"/>
         </w:rPr>
-        <w:t>Test n-grams code (4/30, Friday)</w:t>
+        <w:t>Write n-grams code (4/29, Thursday)</w:t>
       </w:r>
     </w:p>
     <w:p>
@@ -1799,7 +2264,7 @@
         <w:rPr>
           <w:rFonts w:ascii="Calisto MT" w:hAnsi="Calisto MT"/>
         </w:rPr>
-        <w:t>Finish report (4/30, Friday)</w:t>
+        <w:t>Test n-grams code (4/30, Friday)</w:t>
       </w:r>
     </w:p>
     <w:p>
@@ -1818,10 +2283,27 @@
         <w:rPr>
           <w:rFonts w:ascii="Calisto MT" w:hAnsi="Calisto MT"/>
         </w:rPr>
+        <w:t>Finish report (4/30, Friday)</w:t>
+      </w:r>
+    </w:p>
+    <w:p>
+      <w:pPr>
+        <w:pStyle w:val="ListParagraph"/>
+        <w:numPr>
+          <w:ilvl w:val="0"/>
+          <w:numId w:val="2"/>
+        </w:numPr>
+        <w:spacing w:line="276" w:lineRule="auto"/>
+        <w:rPr>
+          <w:rFonts w:ascii="Calisto MT" w:hAnsi="Calisto MT"/>
+        </w:rPr>
+      </w:pPr>
+      <w:r>
+        <w:rPr>
+          <w:rFonts w:ascii="Calisto MT" w:hAnsi="Calisto MT"/>
+        </w:rPr>
         <w:t>Finish up any last minute changes and submit (5/1, Saturday)</w:t>
       </w:r>
-      <w:bookmarkStart w:id="0" w:name="_GoBack"/>
-      <w:bookmarkEnd w:id="0"/>
     </w:p>
     <w:sectPr>
       <w:pgSz w:w="12240" w:h="15840"/>

</xml_diff>